<commit_message>
Final Report, Cleanup of notebook
</commit_message>
<xml_diff>
--- a/Report.docx
+++ b/Report.docx
@@ -140,108 +140,6 @@
       <w:pPr>
         <w:rPr>
           <w:rFonts w:asciiTheme="majorBidi" w:hAnsiTheme="majorBidi" w:cstheme="majorBidi"/>
-        </w:rPr>
-      </w:pPr>
-      <w:r>
-        <w:rPr>
-          <w:noProof/>
-        </w:rPr>
-        <w:drawing>
-          <wp:inline distT="0" distB="0" distL="0" distR="0" wp14:anchorId="2AF947F9" wp14:editId="5515A92A">
-            <wp:extent cx="5657850" cy="3438525"/>
-            <wp:effectExtent l="0" t="0" r="0" b="0"/>
-            <wp:docPr id="1" name="Picture 1"/>
-            <wp:cNvGraphicFramePr>
-              <a:graphicFrameLocks xmlns:a="http://schemas.openxmlformats.org/drawingml/2006/main" noChangeAspect="1"/>
-            </wp:cNvGraphicFramePr>
-            <a:graphic xmlns:a="http://schemas.openxmlformats.org/drawingml/2006/main">
-              <a:graphicData uri="http://schemas.openxmlformats.org/drawingml/2006/picture">
-                <pic:pic xmlns:pic="http://schemas.openxmlformats.org/drawingml/2006/picture">
-                  <pic:nvPicPr>
-                    <pic:cNvPr id="0" name="Picture 1"/>
-                    <pic:cNvPicPr>
-                      <a:picLocks noChangeAspect="1" noChangeArrowheads="1"/>
-                    </pic:cNvPicPr>
-                  </pic:nvPicPr>
-                  <pic:blipFill>
-                    <a:blip r:embed="rId7">
-                      <a:extLst>
-                        <a:ext uri="{28A0092B-C50C-407E-A947-70E740481C1C}">
-                          <a14:useLocalDpi xmlns:a14="http://schemas.microsoft.com/office/drawing/2010/main" val="0"/>
-                        </a:ext>
-                      </a:extLst>
-                    </a:blip>
-                    <a:srcRect/>
-                    <a:stretch>
-                      <a:fillRect/>
-                    </a:stretch>
-                  </pic:blipFill>
-                  <pic:spPr bwMode="auto">
-                    <a:xfrm>
-                      <a:off x="0" y="0"/>
-                      <a:ext cx="5657850" cy="3438525"/>
-                    </a:xfrm>
-                    <a:prstGeom prst="rect">
-                      <a:avLst/>
-                    </a:prstGeom>
-                    <a:noFill/>
-                    <a:ln>
-                      <a:noFill/>
-                    </a:ln>
-                  </pic:spPr>
-                </pic:pic>
-              </a:graphicData>
-            </a:graphic>
-          </wp:inline>
-        </w:drawing>
-      </w:r>
-    </w:p>
-    <w:p>
-      <w:pPr>
-        <w:spacing w:after="0" w:line="240" w:lineRule="auto"/>
-        <w:jc w:val="center"/>
-        <w:rPr>
-          <w:rFonts w:ascii="Times New Roman" w:eastAsia="Times New Roman" w:hAnsi="Times New Roman" w:cs="Times New Roman"/>
-          <w:sz w:val="16"/>
-          <w:szCs w:val="16"/>
-          <w:lang w:bidi="ar-EG"/>
-        </w:rPr>
-      </w:pPr>
-      <w:r>
-        <w:rPr>
-          <w:rFonts w:ascii="Times New Roman" w:eastAsia="Times New Roman" w:hAnsi="Times New Roman" w:cs="Times New Roman"/>
-          <w:sz w:val="16"/>
-          <w:szCs w:val="16"/>
-        </w:rPr>
-        <w:t>MNIST Handwritten Digits Dataset (Source: </w:t>
-      </w:r>
-      <w:hyperlink r:id="rId8" w:tgtFrame="_blank" w:history="1">
-        <w:r>
-          <w:rPr>
-            <w:rFonts w:ascii="Times New Roman" w:eastAsia="Times New Roman" w:hAnsi="Times New Roman" w:cs="Times New Roman"/>
-            <w:color w:val="0000FF"/>
-            <w:sz w:val="16"/>
-            <w:szCs w:val="16"/>
-            <w:u w:val="single"/>
-          </w:rPr>
-          <w:t>Wikipedia</w:t>
-        </w:r>
-      </w:hyperlink>
-      <w:r>
-        <w:rPr>
-          <w:rFonts w:ascii="Times New Roman" w:eastAsia="Times New Roman" w:hAnsi="Times New Roman" w:cs="Times New Roman" w:hint="cs"/>
-          <w:sz w:val="16"/>
-          <w:szCs w:val="16"/>
-          <w:rtl/>
-          <w:lang w:bidi="ar-EG"/>
-        </w:rPr>
-        <w:t>(</w:t>
-      </w:r>
-    </w:p>
-    <w:p>
-      <w:pPr>
-        <w:rPr>
-          <w:rFonts w:asciiTheme="majorBidi" w:hAnsiTheme="majorBidi" w:cstheme="majorBidi"/>
           <w:b/>
           <w:bCs/>
         </w:rPr>
@@ -287,120 +185,20 @@
       </w:pPr>
       <w:r>
         <w:rPr>
-          <w:rFonts w:asciiTheme="majorBidi" w:hAnsiTheme="majorBidi" w:cstheme="majorBidi"/>
-          <w:color w:val="FF0000"/>
-          <w:sz w:val="36"/>
-          <w:szCs w:val="36"/>
-        </w:rPr>
-        <w:br w:type="page"/>
-      </w:r>
-    </w:p>
-    <w:p>
-      <w:pPr>
-        <w:rPr>
-          <w:rFonts w:asciiTheme="majorBidi" w:hAnsiTheme="majorBidi" w:cstheme="majorBidi"/>
-          <w:color w:val="FF0000"/>
-          <w:sz w:val="36"/>
-          <w:szCs w:val="36"/>
-        </w:rPr>
-      </w:pPr>
-      <w:r>
-        <w:rPr>
-          <w:rFonts w:asciiTheme="majorBidi" w:hAnsiTheme="majorBidi" w:cstheme="majorBidi"/>
-          <w:color w:val="FF0000"/>
-          <w:sz w:val="36"/>
-          <w:szCs w:val="36"/>
-        </w:rPr>
-        <w:lastRenderedPageBreak/>
-        <w:t>2</w:t>
-      </w:r>
-      <w:r>
-        <w:rPr>
-          <w:rFonts w:asciiTheme="majorBidi" w:hAnsiTheme="majorBidi" w:cstheme="majorBidi"/>
-          <w:color w:val="FF0000"/>
-          <w:sz w:val="36"/>
-          <w:szCs w:val="36"/>
-        </w:rPr>
-        <w:t>. Feature extraction</w:t>
-      </w:r>
-    </w:p>
-    <w:p>
-      <w:pPr>
-        <w:rPr>
-          <w:rFonts w:asciiTheme="majorBidi" w:hAnsiTheme="majorBidi" w:cstheme="majorBidi"/>
-          <w:b/>
-          <w:bCs/>
-        </w:rPr>
-      </w:pPr>
-      <w:r>
-        <w:rPr>
-          <w:rFonts w:asciiTheme="majorBidi" w:hAnsiTheme="majorBidi" w:cstheme="majorBidi"/>
-          <w:b/>
-          <w:bCs/>
-        </w:rPr>
-        <w:t>2</w:t>
-      </w:r>
-      <w:r>
-        <w:rPr>
-          <w:rFonts w:asciiTheme="majorBidi" w:hAnsiTheme="majorBidi" w:cstheme="majorBidi"/>
-          <w:b/>
-          <w:bCs/>
-        </w:rPr>
-        <w:t>.1 Image Preprocessing</w:t>
-      </w:r>
-    </w:p>
-    <w:p>
-      <w:pPr>
-        <w:rPr>
-          <w:rFonts w:asciiTheme="majorBidi" w:hAnsiTheme="majorBidi" w:cstheme="majorBidi"/>
-        </w:rPr>
-      </w:pPr>
-      <w:r>
-        <w:rPr>
-          <w:rFonts w:asciiTheme="majorBidi" w:hAnsiTheme="majorBidi" w:cstheme="majorBidi"/>
-        </w:rPr>
-        <w:t>E</w:t>
-      </w:r>
-      <w:r>
-        <w:rPr>
-          <w:rFonts w:asciiTheme="majorBidi" w:hAnsiTheme="majorBidi" w:cstheme="majorBidi"/>
-        </w:rPr>
-        <w:t xml:space="preserve">ach pixel in the image has a value in range from 0 to 255, We will </w:t>
-      </w:r>
-      <w:r>
-        <w:rPr>
-          <w:rFonts w:asciiTheme="majorBidi" w:hAnsiTheme="majorBidi" w:cstheme="majorBidi"/>
-        </w:rPr>
-        <w:t>binariz</w:t>
-      </w:r>
-      <w:r>
-        <w:rPr>
-          <w:rFonts w:asciiTheme="majorBidi" w:hAnsiTheme="majorBidi" w:cstheme="majorBidi"/>
-        </w:rPr>
-        <w:t xml:space="preserve">e the image in order to make each pixel </w:t>
-      </w:r>
-      <w:r>
-        <w:rPr>
-          <w:rFonts w:asciiTheme="majorBidi" w:hAnsiTheme="majorBidi" w:cstheme="majorBidi"/>
-        </w:rPr>
-        <w:t xml:space="preserve">black or white, no in between. </w:t>
-      </w:r>
-    </w:p>
-    <w:p>
-      <w:pPr>
-        <w:jc w:val="center"/>
-        <w:rPr>
-          <w:rFonts w:asciiTheme="majorBidi" w:hAnsiTheme="majorBidi" w:cstheme="majorBidi"/>
-        </w:rPr>
-      </w:pPr>
-      <w:r>
-        <w:rPr>
           <w:noProof/>
         </w:rPr>
         <w:drawing>
-          <wp:inline distT="0" distB="0" distL="0" distR="0" wp14:anchorId="23F9E707" wp14:editId="53FF876F">
-            <wp:extent cx="4933950" cy="2793796"/>
-            <wp:effectExtent l="0" t="0" r="0" b="6985"/>
+          <wp:anchor distT="0" distB="0" distL="114300" distR="114300" simplePos="0" relativeHeight="251658240" behindDoc="0" locked="0" layoutInCell="1" allowOverlap="1" wp14:anchorId="23F9E707" wp14:editId="0390768E">
+            <wp:simplePos x="0" y="0"/>
+            <wp:positionH relativeFrom="margin">
+              <wp:align>right</wp:align>
+            </wp:positionH>
+            <wp:positionV relativeFrom="paragraph">
+              <wp:posOffset>26394</wp:posOffset>
+            </wp:positionV>
+            <wp:extent cx="4369982" cy="2474456"/>
+            <wp:effectExtent l="0" t="0" r="0" b="2540"/>
+            <wp:wrapSquare wrapText="bothSides"/>
             <wp:docPr id="3" name="Picture 3"/>
             <wp:cNvGraphicFramePr>
               <a:graphicFrameLocks xmlns:a="http://schemas.openxmlformats.org/drawingml/2006/main" noChangeAspect="1"/>
@@ -413,7 +211,13 @@
                     <pic:cNvPicPr/>
                   </pic:nvPicPr>
                   <pic:blipFill>
-                    <a:blip r:embed="rId9"/>
+                    <a:blip r:embed="rId7">
+                      <a:extLst>
+                        <a:ext uri="{28A0092B-C50C-407E-A947-70E740481C1C}">
+                          <a14:useLocalDpi xmlns:a14="http://schemas.microsoft.com/office/drawing/2010/main" val="0"/>
+                        </a:ext>
+                      </a:extLst>
+                    </a:blip>
                     <a:stretch>
                       <a:fillRect/>
                     </a:stretch>
@@ -421,7 +225,7 @@
                   <pic:spPr>
                     <a:xfrm>
                       <a:off x="0" y="0"/>
-                      <a:ext cx="4949276" cy="2802474"/>
+                      <a:ext cx="4369982" cy="2474456"/>
                     </a:xfrm>
                     <a:prstGeom prst="rect">
                       <a:avLst/>
@@ -430,21 +234,26 @@
                 </pic:pic>
               </a:graphicData>
             </a:graphic>
-          </wp:inline>
+          </wp:anchor>
         </w:drawing>
       </w:r>
-    </w:p>
-    <w:p>
-      <w:pPr>
-        <w:rPr>
-          <w:rFonts w:asciiTheme="majorBidi" w:hAnsiTheme="majorBidi" w:cstheme="majorBidi"/>
-        </w:rPr>
-      </w:pPr>
-      <w:r>
-        <w:rPr>
-          <w:rFonts w:asciiTheme="majorBidi" w:hAnsiTheme="majorBidi" w:cstheme="majorBidi"/>
-        </w:rPr>
-        <w:t xml:space="preserve">For our goal, binarizing the image would not cost us a lot of lost information. </w:t>
+      <w:r>
+        <w:rPr>
+          <w:rFonts w:asciiTheme="majorBidi" w:hAnsiTheme="majorBidi" w:cstheme="majorBidi"/>
+          <w:color w:val="FF0000"/>
+          <w:sz w:val="36"/>
+          <w:szCs w:val="36"/>
+        </w:rPr>
+        <w:t>2</w:t>
+      </w:r>
+      <w:r>
+        <w:rPr>
+          <w:rFonts w:asciiTheme="majorBidi" w:hAnsiTheme="majorBidi" w:cstheme="majorBidi"/>
+          <w:color w:val="FF0000"/>
+          <w:sz w:val="36"/>
+          <w:szCs w:val="36"/>
+        </w:rPr>
+        <w:t>. Feature extraction</w:t>
       </w:r>
     </w:p>
     <w:p>
@@ -469,30 +278,123 @@
           <w:b/>
           <w:bCs/>
         </w:rPr>
-        <w:t>.</w:t>
-      </w:r>
-      <w:r>
+        <w:t>.1 Image Preprocessing</w:t>
+      </w:r>
+    </w:p>
+    <w:p>
+      <w:pPr>
+        <w:rPr>
+          <w:rFonts w:asciiTheme="majorBidi" w:hAnsiTheme="majorBidi" w:cstheme="majorBidi"/>
+        </w:rPr>
+      </w:pPr>
+      <w:r>
+        <w:rPr>
+          <w:rFonts w:asciiTheme="majorBidi" w:hAnsiTheme="majorBidi" w:cstheme="majorBidi"/>
+        </w:rPr>
+        <w:t>E</w:t>
+      </w:r>
+      <w:r>
+        <w:rPr>
+          <w:rFonts w:asciiTheme="majorBidi" w:hAnsiTheme="majorBidi" w:cstheme="majorBidi"/>
+        </w:rPr>
+        <w:t xml:space="preserve">ach pixel in the image has a value in range from 0 to 255, We will </w:t>
+      </w:r>
+      <w:r>
+        <w:rPr>
+          <w:rFonts w:asciiTheme="majorBidi" w:hAnsiTheme="majorBidi" w:cstheme="majorBidi"/>
+        </w:rPr>
+        <w:t>binariz</w:t>
+      </w:r>
+      <w:r>
+        <w:rPr>
+          <w:rFonts w:asciiTheme="majorBidi" w:hAnsiTheme="majorBidi" w:cstheme="majorBidi"/>
+        </w:rPr>
+        <w:t xml:space="preserve">e the image in order to make each pixel </w:t>
+      </w:r>
+      <w:r>
+        <w:rPr>
+          <w:rFonts w:asciiTheme="majorBidi" w:hAnsiTheme="majorBidi" w:cstheme="majorBidi"/>
+        </w:rPr>
+        <w:t xml:space="preserve">black or white, no in between. </w:t>
+      </w:r>
+    </w:p>
+    <w:p>
+      <w:pPr>
+        <w:rPr>
+          <w:rFonts w:asciiTheme="majorBidi" w:hAnsiTheme="majorBidi" w:cstheme="majorBidi"/>
+        </w:rPr>
+      </w:pPr>
+      <w:r>
+        <w:rPr>
+          <w:rFonts w:asciiTheme="majorBidi" w:hAnsiTheme="majorBidi" w:cstheme="majorBidi"/>
+        </w:rPr>
+        <w:t xml:space="preserve">For our goal, binarizing the image would not cost us a lot of lost information. </w:t>
+      </w:r>
+    </w:p>
+    <w:p>
+      <w:pPr>
         <w:rPr>
           <w:rFonts w:asciiTheme="majorBidi" w:hAnsiTheme="majorBidi" w:cstheme="majorBidi"/>
           <w:b/>
           <w:bCs/>
         </w:rPr>
-        <w:t>2</w:t>
-      </w:r>
-      <w:r>
+      </w:pPr>
+    </w:p>
+    <w:p>
+      <w:pPr>
         <w:rPr>
           <w:rFonts w:asciiTheme="majorBidi" w:hAnsiTheme="majorBidi" w:cstheme="majorBidi"/>
           <w:b/>
           <w:bCs/>
         </w:rPr>
-        <w:t xml:space="preserve"> </w:t>
-      </w:r>
-      <w:r>
+      </w:pPr>
+    </w:p>
+    <w:p>
+      <w:pPr>
         <w:rPr>
           <w:rFonts w:asciiTheme="majorBidi" w:hAnsiTheme="majorBidi" w:cstheme="majorBidi"/>
           <w:b/>
           <w:bCs/>
         </w:rPr>
+      </w:pPr>
+      <w:r>
+        <w:rPr>
+          <w:rFonts w:asciiTheme="majorBidi" w:hAnsiTheme="majorBidi" w:cstheme="majorBidi"/>
+          <w:b/>
+          <w:bCs/>
+        </w:rPr>
+        <w:t>2</w:t>
+      </w:r>
+      <w:r>
+        <w:rPr>
+          <w:rFonts w:asciiTheme="majorBidi" w:hAnsiTheme="majorBidi" w:cstheme="majorBidi"/>
+          <w:b/>
+          <w:bCs/>
+        </w:rPr>
+        <w:t>.</w:t>
+      </w:r>
+      <w:r>
+        <w:rPr>
+          <w:rFonts w:asciiTheme="majorBidi" w:hAnsiTheme="majorBidi" w:cstheme="majorBidi"/>
+          <w:b/>
+          <w:bCs/>
+        </w:rPr>
+        <w:t>2</w:t>
+      </w:r>
+      <w:r>
+        <w:rPr>
+          <w:rFonts w:asciiTheme="majorBidi" w:hAnsiTheme="majorBidi" w:cstheme="majorBidi"/>
+          <w:b/>
+          <w:bCs/>
+        </w:rPr>
+        <w:t xml:space="preserve"> </w:t>
+      </w:r>
+      <w:r>
+        <w:rPr>
+          <w:rFonts w:asciiTheme="majorBidi" w:hAnsiTheme="majorBidi" w:cstheme="majorBidi"/>
+          <w:b/>
+          <w:bCs/>
+        </w:rPr>
         <w:t>Splitting the image</w:t>
       </w:r>
     </w:p>
@@ -532,10 +434,16 @@
         <w:rPr>
           <w:noProof/>
         </w:rPr>
+        <w:t>‘</w:t>
+      </w:r>
+      <w:r>
+        <w:rPr>
+          <w:noProof/>
+        </w:rPr>
         <w:drawing>
-          <wp:inline distT="0" distB="0" distL="0" distR="0" wp14:anchorId="7121809B" wp14:editId="40CC5478">
-            <wp:extent cx="5000625" cy="3502041"/>
-            <wp:effectExtent l="0" t="0" r="0" b="3175"/>
+          <wp:inline distT="0" distB="0" distL="0" distR="0" wp14:anchorId="7121809B" wp14:editId="0CFBDC04">
+            <wp:extent cx="4786685" cy="3337483"/>
+            <wp:effectExtent l="0" t="0" r="0" b="0"/>
             <wp:docPr id="4" name="Picture 4"/>
             <wp:cNvGraphicFramePr>
               <a:graphicFrameLocks xmlns:a="http://schemas.openxmlformats.org/drawingml/2006/main" noChangeAspect="1"/>
@@ -547,43 +455,33 @@
                     <pic:cNvPr id="1" name=""/>
                     <pic:cNvPicPr/>
                   </pic:nvPicPr>
-                  <pic:blipFill>
-                    <a:blip r:embed="rId10"/>
-                    <a:stretch>
-                      <a:fillRect/>
-                    </a:stretch>
+                  <pic:blipFill rotWithShape="1">
+                    <a:blip r:embed="rId8"/>
+                    <a:srcRect l="3219" t="3831" r="3712" b="3509"/>
+                    <a:stretch/>
                   </pic:blipFill>
-                  <pic:spPr>
+                  <pic:spPr bwMode="auto">
                     <a:xfrm>
                       <a:off x="0" y="0"/>
-                      <a:ext cx="5020870" cy="3516219"/>
+                      <a:ext cx="4800188" cy="3346898"/>
                     </a:xfrm>
                     <a:prstGeom prst="rect">
                       <a:avLst/>
                     </a:prstGeom>
+                    <a:ln>
+                      <a:noFill/>
+                    </a:ln>
+                    <a:extLst>
+                      <a:ext uri="{53640926-AAD7-44D8-BBD7-CCE9431645EC}">
+                        <a14:shadowObscured xmlns:a14="http://schemas.microsoft.com/office/drawing/2010/main"/>
+                      </a:ext>
+                    </a:extLst>
                   </pic:spPr>
                 </pic:pic>
               </a:graphicData>
             </a:graphic>
           </wp:inline>
         </w:drawing>
-      </w:r>
-    </w:p>
-    <w:p>
-      <w:pPr>
-        <w:rPr>
-          <w:rFonts w:asciiTheme="majorBidi" w:hAnsiTheme="majorBidi" w:cstheme="majorBidi"/>
-          <w:b/>
-          <w:bCs/>
-        </w:rPr>
-      </w:pPr>
-      <w:r>
-        <w:rPr>
-          <w:rFonts w:asciiTheme="majorBidi" w:hAnsiTheme="majorBidi" w:cstheme="majorBidi"/>
-          <w:b/>
-          <w:bCs/>
-        </w:rPr>
-        <w:br w:type="page"/>
       </w:r>
     </w:p>
     <w:p>
@@ -1141,7 +1039,7 @@
                     <pic:cNvPicPr/>
                   </pic:nvPicPr>
                   <pic:blipFill rotWithShape="1">
-                    <a:blip r:embed="rId11"/>
+                    <a:blip r:embed="rId9"/>
                     <a:srcRect t="7025" b="7560"/>
                     <a:stretch/>
                   </pic:blipFill>
@@ -1268,7 +1166,21 @@
         <w:rPr>
           <w:rFonts w:asciiTheme="majorBidi" w:hAnsiTheme="majorBidi" w:cstheme="majorBidi"/>
         </w:rPr>
-        <w:t xml:space="preserve">and classifies the input based on the most nearest neighbors of the same class. </w:t>
+        <w:t xml:space="preserve">and classifies the input based on the </w:t>
+      </w:r>
+      <w:proofErr w:type="gramStart"/>
+      <w:r>
+        <w:rPr>
+          <w:rFonts w:asciiTheme="majorBidi" w:hAnsiTheme="majorBidi" w:cstheme="majorBidi"/>
+        </w:rPr>
+        <w:t>most nearest</w:t>
+      </w:r>
+      <w:proofErr w:type="gramEnd"/>
+      <w:r>
+        <w:rPr>
+          <w:rFonts w:asciiTheme="majorBidi" w:hAnsiTheme="majorBidi" w:cstheme="majorBidi"/>
+        </w:rPr>
+        <w:t xml:space="preserve"> neighbors of the same class. </w:t>
       </w:r>
       <w:r>
         <w:rPr>
@@ -1282,19 +1194,6 @@
         </w:rPr>
         <w:t xml:space="preserve"> We will be measuring the performance of our model by the accuracy (% of correctly classified images).</w:t>
       </w:r>
-      <w:r>
-        <w:rPr>
-          <w:rFonts w:asciiTheme="majorBidi" w:hAnsiTheme="majorBidi" w:cstheme="majorBidi"/>
-        </w:rPr>
-        <w:t xml:space="preserve"> </w:t>
-      </w:r>
-    </w:p>
-    <w:p>
-      <w:pPr>
-        <w:rPr>
-          <w:rFonts w:asciiTheme="majorBidi" w:hAnsiTheme="majorBidi" w:cstheme="majorBidi"/>
-        </w:rPr>
-      </w:pPr>
     </w:p>
     <w:p>
       <w:pPr>
@@ -1312,35 +1211,646 @@
           <w:sz w:val="36"/>
           <w:szCs w:val="36"/>
         </w:rPr>
-        <w:t>4. Conclusion</w:t>
-      </w:r>
-    </w:p>
-    <w:p>
-      <w:pPr>
-        <w:rPr>
-          <w:rFonts w:asciiTheme="majorBidi" w:hAnsiTheme="majorBidi" w:cstheme="majorBidi"/>
-        </w:rPr>
-      </w:pPr>
-    </w:p>
-    <w:p>
-      <w:pPr>
-        <w:rPr>
-          <w:rFonts w:asciiTheme="majorBidi" w:hAnsiTheme="majorBidi" w:cstheme="majorBidi"/>
-        </w:rPr>
-      </w:pPr>
+        <w:t>4. Model Performance Analysis</w:t>
+      </w:r>
+    </w:p>
+    <w:p>
+      <w:pPr>
+        <w:rPr>
+          <w:rFonts w:asciiTheme="majorBidi" w:hAnsiTheme="majorBidi" w:cstheme="majorBidi"/>
+        </w:rPr>
+      </w:pPr>
+      <w:r>
+        <w:rPr>
+          <w:rFonts w:asciiTheme="majorBidi" w:hAnsiTheme="majorBidi" w:cstheme="majorBidi"/>
+        </w:rPr>
+        <w:t>The model was tested on different K values [2 to 7], different N (number of examples) and also different grid size,</w:t>
+      </w:r>
+    </w:p>
+    <w:p>
+      <w:pPr>
+        <w:rPr>
+          <w:rFonts w:asciiTheme="majorBidi" w:hAnsiTheme="majorBidi" w:cstheme="majorBidi"/>
+        </w:rPr>
+      </w:pPr>
+      <w:r>
+        <w:rPr>
+          <w:rFonts w:asciiTheme="majorBidi" w:hAnsiTheme="majorBidi" w:cstheme="majorBidi"/>
+        </w:rPr>
+        <w:t>Here’s a summary of the results.</w:t>
+      </w:r>
+    </w:p>
+    <w:tbl>
+      <w:tblPr>
+        <w:tblStyle w:val="PlainTable1"/>
+        <w:tblW w:w="0" w:type="auto"/>
+        <w:tblLook w:val="04A0" w:firstRow="1" w:lastRow="0" w:firstColumn="1" w:lastColumn="0" w:noHBand="0" w:noVBand="1"/>
+      </w:tblPr>
+      <w:tblGrid>
+        <w:gridCol w:w="2670"/>
+        <w:gridCol w:w="2670"/>
+        <w:gridCol w:w="2671"/>
+        <w:gridCol w:w="2671"/>
+      </w:tblGrid>
+      <w:tr>
+        <w:trPr>
+          <w:cnfStyle w:val="100000000000" w:firstRow="1" w:lastRow="0" w:firstColumn="0" w:lastColumn="0" w:oddVBand="0" w:evenVBand="0" w:oddHBand="0" w:evenHBand="0" w:firstRowFirstColumn="0" w:firstRowLastColumn="0" w:lastRowFirstColumn="0" w:lastRowLastColumn="0"/>
+          <w:trHeight w:val="526"/>
+        </w:trPr>
+        <w:tc>
+          <w:tcPr>
+            <w:cnfStyle w:val="001000000000" w:firstRow="0" w:lastRow="0" w:firstColumn="1" w:lastColumn="0" w:oddVBand="0" w:evenVBand="0" w:oddHBand="0" w:evenHBand="0" w:firstRowFirstColumn="0" w:firstRowLastColumn="0" w:lastRowFirstColumn="0" w:lastRowLastColumn="0"/>
+            <w:tcW w:w="2670" w:type="dxa"/>
+            <w:vAlign w:val="center"/>
+          </w:tcPr>
+          <w:p>
+            <w:pPr>
+              <w:jc w:val="center"/>
+              <w:rPr>
+                <w:rFonts w:asciiTheme="majorBidi" w:hAnsiTheme="majorBidi" w:cstheme="majorBidi"/>
+                <w:b w:val="0"/>
+                <w:bCs w:val="0"/>
+                <w:sz w:val="24"/>
+                <w:szCs w:val="24"/>
+              </w:rPr>
+            </w:pPr>
+            <w:r>
+              <w:rPr>
+                <w:rFonts w:asciiTheme="majorBidi" w:hAnsiTheme="majorBidi" w:cstheme="majorBidi"/>
+                <w:b w:val="0"/>
+                <w:bCs w:val="0"/>
+                <w:sz w:val="24"/>
+                <w:szCs w:val="24"/>
+              </w:rPr>
+              <w:t>N</w:t>
+            </w:r>
+          </w:p>
+        </w:tc>
+        <w:tc>
+          <w:tcPr>
+            <w:tcW w:w="2670" w:type="dxa"/>
+            <w:vAlign w:val="center"/>
+          </w:tcPr>
+          <w:p>
+            <w:pPr>
+              <w:jc w:val="center"/>
+              <w:cnfStyle w:val="100000000000" w:firstRow="1" w:lastRow="0" w:firstColumn="0" w:lastColumn="0" w:oddVBand="0" w:evenVBand="0" w:oddHBand="0" w:evenHBand="0" w:firstRowFirstColumn="0" w:firstRowLastColumn="0" w:lastRowFirstColumn="0" w:lastRowLastColumn="0"/>
+              <w:rPr>
+                <w:rFonts w:asciiTheme="majorBidi" w:hAnsiTheme="majorBidi" w:cstheme="majorBidi"/>
+                <w:b w:val="0"/>
+                <w:bCs w:val="0"/>
+                <w:sz w:val="24"/>
+                <w:szCs w:val="24"/>
+              </w:rPr>
+            </w:pPr>
+            <w:r>
+              <w:rPr>
+                <w:rFonts w:asciiTheme="majorBidi" w:hAnsiTheme="majorBidi" w:cstheme="majorBidi"/>
+                <w:b w:val="0"/>
+                <w:bCs w:val="0"/>
+                <w:sz w:val="24"/>
+                <w:szCs w:val="24"/>
+              </w:rPr>
+              <w:t>Highest accuracy</w:t>
+            </w:r>
+          </w:p>
+        </w:tc>
+        <w:tc>
+          <w:tcPr>
+            <w:tcW w:w="2671" w:type="dxa"/>
+            <w:vAlign w:val="center"/>
+          </w:tcPr>
+          <w:p>
+            <w:pPr>
+              <w:jc w:val="center"/>
+              <w:cnfStyle w:val="100000000000" w:firstRow="1" w:lastRow="0" w:firstColumn="0" w:lastColumn="0" w:oddVBand="0" w:evenVBand="0" w:oddHBand="0" w:evenHBand="0" w:firstRowFirstColumn="0" w:firstRowLastColumn="0" w:lastRowFirstColumn="0" w:lastRowLastColumn="0"/>
+              <w:rPr>
+                <w:rFonts w:asciiTheme="majorBidi" w:hAnsiTheme="majorBidi" w:cstheme="majorBidi"/>
+                <w:b w:val="0"/>
+                <w:bCs w:val="0"/>
+                <w:sz w:val="24"/>
+                <w:szCs w:val="24"/>
+              </w:rPr>
+            </w:pPr>
+            <w:r>
+              <w:rPr>
+                <w:rFonts w:asciiTheme="majorBidi" w:hAnsiTheme="majorBidi" w:cstheme="majorBidi"/>
+                <w:b w:val="0"/>
+                <w:bCs w:val="0"/>
+                <w:sz w:val="24"/>
+                <w:szCs w:val="24"/>
+              </w:rPr>
+              <w:t>Grid size</w:t>
+            </w:r>
+          </w:p>
+        </w:tc>
+        <w:tc>
+          <w:tcPr>
+            <w:tcW w:w="2671" w:type="dxa"/>
+            <w:vAlign w:val="center"/>
+          </w:tcPr>
+          <w:p>
+            <w:pPr>
+              <w:jc w:val="center"/>
+              <w:cnfStyle w:val="100000000000" w:firstRow="1" w:lastRow="0" w:firstColumn="0" w:lastColumn="0" w:oddVBand="0" w:evenVBand="0" w:oddHBand="0" w:evenHBand="0" w:firstRowFirstColumn="0" w:firstRowLastColumn="0" w:lastRowFirstColumn="0" w:lastRowLastColumn="0"/>
+              <w:rPr>
+                <w:rFonts w:asciiTheme="majorBidi" w:hAnsiTheme="majorBidi" w:cstheme="majorBidi"/>
+                <w:b w:val="0"/>
+                <w:bCs w:val="0"/>
+                <w:sz w:val="24"/>
+                <w:szCs w:val="24"/>
+              </w:rPr>
+            </w:pPr>
+            <w:r>
+              <w:rPr>
+                <w:rFonts w:asciiTheme="majorBidi" w:hAnsiTheme="majorBidi" w:cstheme="majorBidi"/>
+                <w:b w:val="0"/>
+                <w:bCs w:val="0"/>
+                <w:sz w:val="24"/>
+                <w:szCs w:val="24"/>
+              </w:rPr>
+              <w:t>K</w:t>
+            </w:r>
+          </w:p>
+        </w:tc>
+      </w:tr>
+      <w:tr>
+        <w:trPr>
+          <w:cnfStyle w:val="000000100000" w:firstRow="0" w:lastRow="0" w:firstColumn="0" w:lastColumn="0" w:oddVBand="0" w:evenVBand="0" w:oddHBand="1" w:evenHBand="0" w:firstRowFirstColumn="0" w:firstRowLastColumn="0" w:lastRowFirstColumn="0" w:lastRowLastColumn="0"/>
+          <w:trHeight w:val="700"/>
+        </w:trPr>
+        <w:tc>
+          <w:tcPr>
+            <w:cnfStyle w:val="001000000000" w:firstRow="0" w:lastRow="0" w:firstColumn="1" w:lastColumn="0" w:oddVBand="0" w:evenVBand="0" w:oddHBand="0" w:evenHBand="0" w:firstRowFirstColumn="0" w:firstRowLastColumn="0" w:lastRowFirstColumn="0" w:lastRowLastColumn="0"/>
+            <w:tcW w:w="2670" w:type="dxa"/>
+            <w:vAlign w:val="center"/>
+          </w:tcPr>
+          <w:p>
+            <w:pPr>
+              <w:jc w:val="center"/>
+              <w:rPr>
+                <w:rFonts w:asciiTheme="majorBidi" w:hAnsiTheme="majorBidi" w:cstheme="majorBidi"/>
+                <w:sz w:val="24"/>
+                <w:szCs w:val="24"/>
+              </w:rPr>
+            </w:pPr>
+            <w:r>
+              <w:rPr>
+                <w:rFonts w:asciiTheme="majorBidi" w:hAnsiTheme="majorBidi" w:cstheme="majorBidi"/>
+                <w:sz w:val="24"/>
+                <w:szCs w:val="24"/>
+              </w:rPr>
+              <w:t>10000</w:t>
+            </w:r>
+          </w:p>
+        </w:tc>
+        <w:tc>
+          <w:tcPr>
+            <w:tcW w:w="2670" w:type="dxa"/>
+            <w:vAlign w:val="center"/>
+          </w:tcPr>
+          <w:p>
+            <w:pPr>
+              <w:jc w:val="center"/>
+              <w:cnfStyle w:val="000000100000" w:firstRow="0" w:lastRow="0" w:firstColumn="0" w:lastColumn="0" w:oddVBand="0" w:evenVBand="0" w:oddHBand="1" w:evenHBand="0" w:firstRowFirstColumn="0" w:firstRowLastColumn="0" w:lastRowFirstColumn="0" w:lastRowLastColumn="0"/>
+              <w:rPr>
+                <w:rFonts w:asciiTheme="majorBidi" w:hAnsiTheme="majorBidi" w:cstheme="majorBidi"/>
+                <w:sz w:val="24"/>
+                <w:szCs w:val="24"/>
+              </w:rPr>
+            </w:pPr>
+            <w:r>
+              <w:rPr>
+                <w:rFonts w:asciiTheme="majorBidi" w:hAnsiTheme="majorBidi" w:cstheme="majorBidi"/>
+                <w:sz w:val="24"/>
+                <w:szCs w:val="24"/>
+              </w:rPr>
+              <w:t>88.98%</w:t>
+            </w:r>
+          </w:p>
+        </w:tc>
+        <w:tc>
+          <w:tcPr>
+            <w:tcW w:w="2671" w:type="dxa"/>
+            <w:vAlign w:val="center"/>
+          </w:tcPr>
+          <w:p>
+            <w:pPr>
+              <w:jc w:val="center"/>
+              <w:cnfStyle w:val="000000100000" w:firstRow="0" w:lastRow="0" w:firstColumn="0" w:lastColumn="0" w:oddVBand="0" w:evenVBand="0" w:oddHBand="1" w:evenHBand="0" w:firstRowFirstColumn="0" w:firstRowLastColumn="0" w:lastRowFirstColumn="0" w:lastRowLastColumn="0"/>
+              <w:rPr>
+                <w:rFonts w:asciiTheme="majorBidi" w:hAnsiTheme="majorBidi" w:cstheme="majorBidi"/>
+                <w:sz w:val="24"/>
+                <w:szCs w:val="24"/>
+              </w:rPr>
+            </w:pPr>
+            <w:r>
+              <w:rPr>
+                <w:rFonts w:asciiTheme="majorBidi" w:hAnsiTheme="majorBidi" w:cstheme="majorBidi"/>
+                <w:sz w:val="24"/>
+                <w:szCs w:val="24"/>
+              </w:rPr>
+              <w:t>4 x 4</w:t>
+            </w:r>
+          </w:p>
+        </w:tc>
+        <w:tc>
+          <w:tcPr>
+            <w:tcW w:w="2671" w:type="dxa"/>
+            <w:vAlign w:val="center"/>
+          </w:tcPr>
+          <w:p>
+            <w:pPr>
+              <w:jc w:val="center"/>
+              <w:cnfStyle w:val="000000100000" w:firstRow="0" w:lastRow="0" w:firstColumn="0" w:lastColumn="0" w:oddVBand="0" w:evenVBand="0" w:oddHBand="1" w:evenHBand="0" w:firstRowFirstColumn="0" w:firstRowLastColumn="0" w:lastRowFirstColumn="0" w:lastRowLastColumn="0"/>
+              <w:rPr>
+                <w:rFonts w:asciiTheme="majorBidi" w:hAnsiTheme="majorBidi" w:cstheme="majorBidi"/>
+                <w:sz w:val="24"/>
+                <w:szCs w:val="24"/>
+              </w:rPr>
+            </w:pPr>
+            <w:r>
+              <w:rPr>
+                <w:rFonts w:asciiTheme="majorBidi" w:hAnsiTheme="majorBidi" w:cstheme="majorBidi"/>
+                <w:sz w:val="24"/>
+                <w:szCs w:val="24"/>
+              </w:rPr>
+              <w:t>6</w:t>
+            </w:r>
+          </w:p>
+        </w:tc>
+      </w:tr>
+      <w:tr>
+        <w:trPr>
+          <w:trHeight w:val="700"/>
+        </w:trPr>
+        <w:tc>
+          <w:tcPr>
+            <w:cnfStyle w:val="001000000000" w:firstRow="0" w:lastRow="0" w:firstColumn="1" w:lastColumn="0" w:oddVBand="0" w:evenVBand="0" w:oddHBand="0" w:evenHBand="0" w:firstRowFirstColumn="0" w:firstRowLastColumn="0" w:lastRowFirstColumn="0" w:lastRowLastColumn="0"/>
+            <w:tcW w:w="2670" w:type="dxa"/>
+            <w:vAlign w:val="center"/>
+          </w:tcPr>
+          <w:p>
+            <w:pPr>
+              <w:jc w:val="center"/>
+              <w:rPr>
+                <w:rFonts w:asciiTheme="majorBidi" w:hAnsiTheme="majorBidi" w:cstheme="majorBidi"/>
+                <w:sz w:val="24"/>
+                <w:szCs w:val="24"/>
+              </w:rPr>
+            </w:pPr>
+            <w:r>
+              <w:rPr>
+                <w:rFonts w:asciiTheme="majorBidi" w:hAnsiTheme="majorBidi" w:cstheme="majorBidi"/>
+                <w:sz w:val="24"/>
+                <w:szCs w:val="24"/>
+              </w:rPr>
+              <w:t>20000</w:t>
+            </w:r>
+          </w:p>
+        </w:tc>
+        <w:tc>
+          <w:tcPr>
+            <w:tcW w:w="2670" w:type="dxa"/>
+            <w:vAlign w:val="center"/>
+          </w:tcPr>
+          <w:p>
+            <w:pPr>
+              <w:jc w:val="center"/>
+              <w:cnfStyle w:val="000000000000" w:firstRow="0" w:lastRow="0" w:firstColumn="0" w:lastColumn="0" w:oddVBand="0" w:evenVBand="0" w:oddHBand="0" w:evenHBand="0" w:firstRowFirstColumn="0" w:firstRowLastColumn="0" w:lastRowFirstColumn="0" w:lastRowLastColumn="0"/>
+              <w:rPr>
+                <w:rFonts w:asciiTheme="majorBidi" w:hAnsiTheme="majorBidi" w:cstheme="majorBidi"/>
+                <w:sz w:val="24"/>
+                <w:szCs w:val="24"/>
+              </w:rPr>
+            </w:pPr>
+            <w:r>
+              <w:rPr>
+                <w:rFonts w:asciiTheme="majorBidi" w:hAnsiTheme="majorBidi" w:cstheme="majorBidi"/>
+                <w:sz w:val="24"/>
+                <w:szCs w:val="24"/>
+              </w:rPr>
+              <w:t>90.25%</w:t>
+            </w:r>
+          </w:p>
+        </w:tc>
+        <w:tc>
+          <w:tcPr>
+            <w:tcW w:w="2671" w:type="dxa"/>
+            <w:vAlign w:val="center"/>
+          </w:tcPr>
+          <w:p>
+            <w:pPr>
+              <w:jc w:val="center"/>
+              <w:cnfStyle w:val="000000000000" w:firstRow="0" w:lastRow="0" w:firstColumn="0" w:lastColumn="0" w:oddVBand="0" w:evenVBand="0" w:oddHBand="0" w:evenHBand="0" w:firstRowFirstColumn="0" w:firstRowLastColumn="0" w:lastRowFirstColumn="0" w:lastRowLastColumn="0"/>
+              <w:rPr>
+                <w:rFonts w:asciiTheme="majorBidi" w:hAnsiTheme="majorBidi" w:cstheme="majorBidi"/>
+                <w:sz w:val="24"/>
+                <w:szCs w:val="24"/>
+              </w:rPr>
+            </w:pPr>
+            <w:r>
+              <w:rPr>
+                <w:rFonts w:asciiTheme="majorBidi" w:hAnsiTheme="majorBidi" w:cstheme="majorBidi"/>
+                <w:sz w:val="24"/>
+                <w:szCs w:val="24"/>
+              </w:rPr>
+              <w:t>4 x 4</w:t>
+            </w:r>
+          </w:p>
+        </w:tc>
+        <w:tc>
+          <w:tcPr>
+            <w:tcW w:w="2671" w:type="dxa"/>
+            <w:vAlign w:val="center"/>
+          </w:tcPr>
+          <w:p>
+            <w:pPr>
+              <w:jc w:val="center"/>
+              <w:cnfStyle w:val="000000000000" w:firstRow="0" w:lastRow="0" w:firstColumn="0" w:lastColumn="0" w:oddVBand="0" w:evenVBand="0" w:oddHBand="0" w:evenHBand="0" w:firstRowFirstColumn="0" w:firstRowLastColumn="0" w:lastRowFirstColumn="0" w:lastRowLastColumn="0"/>
+              <w:rPr>
+                <w:rFonts w:asciiTheme="majorBidi" w:hAnsiTheme="majorBidi" w:cstheme="majorBidi"/>
+                <w:sz w:val="24"/>
+                <w:szCs w:val="24"/>
+              </w:rPr>
+            </w:pPr>
+            <w:r>
+              <w:rPr>
+                <w:rFonts w:asciiTheme="majorBidi" w:hAnsiTheme="majorBidi" w:cstheme="majorBidi"/>
+                <w:sz w:val="24"/>
+                <w:szCs w:val="24"/>
+              </w:rPr>
+              <w:t>5</w:t>
+            </w:r>
+          </w:p>
+        </w:tc>
+      </w:tr>
+      <w:tr>
+        <w:trPr>
+          <w:cnfStyle w:val="000000100000" w:firstRow="0" w:lastRow="0" w:firstColumn="0" w:lastColumn="0" w:oddVBand="0" w:evenVBand="0" w:oddHBand="1" w:evenHBand="0" w:firstRowFirstColumn="0" w:firstRowLastColumn="0" w:lastRowFirstColumn="0" w:lastRowLastColumn="0"/>
+          <w:trHeight w:val="554"/>
+        </w:trPr>
+        <w:tc>
+          <w:tcPr>
+            <w:cnfStyle w:val="001000000000" w:firstRow="0" w:lastRow="0" w:firstColumn="1" w:lastColumn="0" w:oddVBand="0" w:evenVBand="0" w:oddHBand="0" w:evenHBand="0" w:firstRowFirstColumn="0" w:firstRowLastColumn="0" w:lastRowFirstColumn="0" w:lastRowLastColumn="0"/>
+            <w:tcW w:w="2670" w:type="dxa"/>
+            <w:vAlign w:val="center"/>
+          </w:tcPr>
+          <w:p>
+            <w:pPr>
+              <w:jc w:val="center"/>
+              <w:rPr>
+                <w:rFonts w:asciiTheme="majorBidi" w:hAnsiTheme="majorBidi" w:cstheme="majorBidi"/>
+                <w:sz w:val="24"/>
+                <w:szCs w:val="24"/>
+              </w:rPr>
+            </w:pPr>
+            <w:r>
+              <w:rPr>
+                <w:rFonts w:asciiTheme="majorBidi" w:hAnsiTheme="majorBidi" w:cstheme="majorBidi"/>
+                <w:sz w:val="24"/>
+                <w:szCs w:val="24"/>
+              </w:rPr>
+              <w:t>60000</w:t>
+            </w:r>
+          </w:p>
+        </w:tc>
+        <w:tc>
+          <w:tcPr>
+            <w:tcW w:w="2670" w:type="dxa"/>
+            <w:vAlign w:val="center"/>
+          </w:tcPr>
+          <w:p>
+            <w:pPr>
+              <w:jc w:val="center"/>
+              <w:cnfStyle w:val="000000100000" w:firstRow="0" w:lastRow="0" w:firstColumn="0" w:lastColumn="0" w:oddVBand="0" w:evenVBand="0" w:oddHBand="1" w:evenHBand="0" w:firstRowFirstColumn="0" w:firstRowLastColumn="0" w:lastRowFirstColumn="0" w:lastRowLastColumn="0"/>
+              <w:rPr>
+                <w:rFonts w:asciiTheme="majorBidi" w:hAnsiTheme="majorBidi" w:cstheme="majorBidi"/>
+                <w:sz w:val="24"/>
+                <w:szCs w:val="24"/>
+              </w:rPr>
+            </w:pPr>
+            <w:r>
+              <w:rPr>
+                <w:rFonts w:asciiTheme="majorBidi" w:hAnsiTheme="majorBidi" w:cstheme="majorBidi"/>
+                <w:sz w:val="24"/>
+                <w:szCs w:val="24"/>
+              </w:rPr>
+              <w:t>91.41%</w:t>
+            </w:r>
+          </w:p>
+        </w:tc>
+        <w:tc>
+          <w:tcPr>
+            <w:tcW w:w="2671" w:type="dxa"/>
+            <w:vAlign w:val="center"/>
+          </w:tcPr>
+          <w:p>
+            <w:pPr>
+              <w:jc w:val="center"/>
+              <w:cnfStyle w:val="000000100000" w:firstRow="0" w:lastRow="0" w:firstColumn="0" w:lastColumn="0" w:oddVBand="0" w:evenVBand="0" w:oddHBand="1" w:evenHBand="0" w:firstRowFirstColumn="0" w:firstRowLastColumn="0" w:lastRowFirstColumn="0" w:lastRowLastColumn="0"/>
+              <w:rPr>
+                <w:rFonts w:asciiTheme="majorBidi" w:hAnsiTheme="majorBidi" w:cstheme="majorBidi"/>
+                <w:sz w:val="24"/>
+                <w:szCs w:val="24"/>
+              </w:rPr>
+            </w:pPr>
+            <w:r>
+              <w:rPr>
+                <w:rFonts w:asciiTheme="majorBidi" w:hAnsiTheme="majorBidi" w:cstheme="majorBidi"/>
+                <w:sz w:val="24"/>
+                <w:szCs w:val="24"/>
+              </w:rPr>
+              <w:t>4 x 4</w:t>
+            </w:r>
+          </w:p>
+        </w:tc>
+        <w:tc>
+          <w:tcPr>
+            <w:tcW w:w="2671" w:type="dxa"/>
+            <w:vAlign w:val="center"/>
+          </w:tcPr>
+          <w:p>
+            <w:pPr>
+              <w:jc w:val="center"/>
+              <w:cnfStyle w:val="000000100000" w:firstRow="0" w:lastRow="0" w:firstColumn="0" w:lastColumn="0" w:oddVBand="0" w:evenVBand="0" w:oddHBand="1" w:evenHBand="0" w:firstRowFirstColumn="0" w:firstRowLastColumn="0" w:lastRowFirstColumn="0" w:lastRowLastColumn="0"/>
+              <w:rPr>
+                <w:rFonts w:asciiTheme="majorBidi" w:hAnsiTheme="majorBidi" w:cstheme="majorBidi"/>
+                <w:sz w:val="24"/>
+                <w:szCs w:val="24"/>
+              </w:rPr>
+            </w:pPr>
+            <w:r>
+              <w:rPr>
+                <w:rFonts w:asciiTheme="majorBidi" w:hAnsiTheme="majorBidi" w:cstheme="majorBidi"/>
+                <w:sz w:val="24"/>
+                <w:szCs w:val="24"/>
+              </w:rPr>
+              <w:t>6</w:t>
+            </w:r>
+          </w:p>
+        </w:tc>
+      </w:tr>
+    </w:tbl>
+    <w:p>
+      <w:pPr>
+        <w:rPr>
+          <w:rFonts w:asciiTheme="majorBidi" w:hAnsiTheme="majorBidi" w:cstheme="majorBidi"/>
+          <w:color w:val="FF0000"/>
+          <w:sz w:val="36"/>
+          <w:szCs w:val="36"/>
+        </w:rPr>
+      </w:pPr>
+    </w:p>
+    <w:p>
+      <w:pPr>
+        <w:jc w:val="center"/>
+      </w:pPr>
+      <w:r>
+        <w:object w:dxaOrig="12399" w:dyaOrig="17950" w14:anchorId="24539D3C">
+          <v:shapetype id="_x0000_t75" coordsize="21600,21600" o:spt="75" o:preferrelative="t" path="m@4@5l@4@11@9@11@9@5xe" filled="f" stroked="f">
+            <v:stroke joinstyle="miter"/>
+            <v:formulas>
+              <v:f eqn="if lineDrawn pixelLineWidth 0"/>
+              <v:f eqn="sum @0 1 0"/>
+              <v:f eqn="sum 0 0 @1"/>
+              <v:f eqn="prod @2 1 2"/>
+              <v:f eqn="prod @3 21600 pixelWidth"/>
+              <v:f eqn="prod @3 21600 pixelHeight"/>
+              <v:f eqn="sum @0 0 1"/>
+              <v:f eqn="prod @6 1 2"/>
+              <v:f eqn="prod @7 21600 pixelWidth"/>
+              <v:f eqn="sum @8 21600 0"/>
+              <v:f eqn="prod @7 21600 pixelHeight"/>
+              <v:f eqn="sum @10 21600 0"/>
+            </v:formulas>
+            <v:path o:extrusionok="f" gradientshapeok="t" o:connecttype="rect"/>
+            <o:lock v:ext="edit" aspectratio="t"/>
+          </v:shapetype>
+          <v:shape id="_x0000_i1025" type="#_x0000_t75" style="width:401.95pt;height:575.35pt" o:ole="">
+            <v:imagedata r:id="rId10" o:title=""/>
+          </v:shape>
+          <o:OLEObject Type="Embed" ProgID="Unknown" ShapeID="_x0000_i1025" DrawAspect="Content" ObjectID="_1709379499" r:id="rId11"/>
+        </w:object>
+      </w:r>
+    </w:p>
+    <w:p>
+      <w:pPr>
+        <w:rPr>
+          <w:rFonts w:asciiTheme="majorBidi" w:hAnsiTheme="majorBidi" w:cstheme="majorBidi"/>
+          <w:i/>
+          <w:iCs/>
+          <w:color w:val="808080" w:themeColor="background1" w:themeShade="80"/>
+        </w:rPr>
+      </w:pPr>
+      <w:r>
+        <w:rPr>
+          <w:rFonts w:asciiTheme="majorBidi" w:hAnsiTheme="majorBidi" w:cstheme="majorBidi"/>
+          <w:i/>
+          <w:iCs/>
+          <w:color w:val="808080" w:themeColor="background1" w:themeShade="80"/>
+        </w:rPr>
+        <w:t>Note:</w:t>
+      </w:r>
+      <w:r>
+        <w:rPr>
+          <w:rFonts w:asciiTheme="majorBidi" w:hAnsiTheme="majorBidi" w:cstheme="majorBidi"/>
+          <w:i/>
+          <w:iCs/>
+          <w:color w:val="808080" w:themeColor="background1" w:themeShade="80"/>
+        </w:rPr>
+        <w:t xml:space="preserve"> for N less than 60000, results may be different </w:t>
+      </w:r>
+      <w:r>
+        <w:rPr>
+          <w:rFonts w:asciiTheme="majorBidi" w:hAnsiTheme="majorBidi" w:cstheme="majorBidi"/>
+          <w:i/>
+          <w:iCs/>
+          <w:color w:val="808080" w:themeColor="background1" w:themeShade="80"/>
+        </w:rPr>
+        <w:t>depending on which data is used for training.</w:t>
+      </w:r>
+    </w:p>
+    <w:p>
+      <w:r>
+        <w:rPr>
+          <w:rFonts w:asciiTheme="majorBidi" w:hAnsiTheme="majorBidi" w:cstheme="majorBidi"/>
+          <w:color w:val="FF0000"/>
+          <w:sz w:val="36"/>
+          <w:szCs w:val="36"/>
+        </w:rPr>
+        <w:t>5</w:t>
+      </w:r>
+      <w:r>
+        <w:rPr>
+          <w:rFonts w:asciiTheme="majorBidi" w:hAnsiTheme="majorBidi" w:cstheme="majorBidi"/>
+          <w:color w:val="FF0000"/>
+          <w:sz w:val="36"/>
+          <w:szCs w:val="36"/>
+        </w:rPr>
+        <w:t>. Conclusion</w:t>
+      </w:r>
+    </w:p>
+    <w:p>
+      <w:pPr>
+        <w:rPr>
+          <w:rFonts w:asciiTheme="majorBidi" w:hAnsiTheme="majorBidi" w:cstheme="majorBidi"/>
+        </w:rPr>
+      </w:pPr>
+      <w:r>
+        <w:rPr>
+          <w:rFonts w:asciiTheme="majorBidi" w:hAnsiTheme="majorBidi" w:cstheme="majorBidi"/>
+        </w:rPr>
+        <w:t xml:space="preserve">After multiple trials of different parameters for our pre-processing and model, </w:t>
+      </w:r>
+      <w:r>
+        <w:rPr>
+          <w:rFonts w:asciiTheme="majorBidi" w:hAnsiTheme="majorBidi" w:cstheme="majorBidi"/>
+        </w:rPr>
+        <w:t>we</w:t>
+      </w:r>
+      <w:r>
+        <w:rPr>
+          <w:rFonts w:asciiTheme="majorBidi" w:hAnsiTheme="majorBidi" w:cstheme="majorBidi"/>
+        </w:rPr>
+        <w:t xml:space="preserve"> can easily notice that our model performs the best with a grid size of (4,4), no matters the sample size or K value. </w:t>
+      </w:r>
+      <w:r>
+        <w:rPr>
+          <w:rFonts w:asciiTheme="majorBidi" w:hAnsiTheme="majorBidi" w:cstheme="majorBidi"/>
+        </w:rPr>
+        <w:t>We were able to achieve the highest accuracy of course with training of sample size 60,000. But we were able to achieve an accuracy of 90.25% with only 20,000!</w:t>
+      </w:r>
+      <w:r>
+        <w:rPr>
+          <w:rFonts w:asciiTheme="majorBidi" w:hAnsiTheme="majorBidi" w:cstheme="majorBidi"/>
+        </w:rPr>
+        <w:t xml:space="preserve"> (Although, I’m pretty sure this can even be pushed up further to 90.5% ~ depending on the sample data), </w:t>
+      </w:r>
+      <w:r>
+        <w:rPr>
+          <w:rFonts w:asciiTheme="majorBidi" w:hAnsiTheme="majorBidi" w:cstheme="majorBidi"/>
+        </w:rPr>
+        <w:t xml:space="preserve">Not a huge difference jumping from 20,000 to 60,000.  </w:t>
+      </w:r>
+      <w:r>
+        <w:rPr>
+          <w:rFonts w:asciiTheme="majorBidi" w:hAnsiTheme="majorBidi" w:cstheme="majorBidi"/>
+        </w:rPr>
+        <w:t>Also,</w:t>
+      </w:r>
+      <w:r>
+        <w:rPr>
+          <w:rFonts w:asciiTheme="majorBidi" w:hAnsiTheme="majorBidi" w:cstheme="majorBidi"/>
+        </w:rPr>
+        <w:t xml:space="preserve"> we notice that splitting the image into smaller parts yields back results for our model, for our data (28x28), a grid size of (4x4) seems to be the sweet spot for our purpose.</w:t>
+      </w:r>
       <w:r>
         <w:rPr>
           <w:rFonts w:asciiTheme="majorBidi" w:hAnsiTheme="majorBidi" w:cstheme="majorBidi"/>
         </w:rPr>
         <w:t xml:space="preserve"> </w:t>
       </w:r>
-    </w:p>
-    <w:p>
-      <w:pPr>
-        <w:rPr>
-          <w:rFonts w:asciiTheme="majorBidi" w:hAnsiTheme="majorBidi" w:cstheme="majorBidi"/>
-        </w:rPr>
-      </w:pPr>
     </w:p>
     <w:sectPr>
       <w:pgSz w:w="12240" w:h="15840"/>
@@ -2173,7 +2683,7 @@
   <w:style w:type="paragraph" w:default="1" w:styleId="Normal">
     <w:name w:val="Normal"/>
     <w:qFormat/>
-    <w:rsid w:val="00CE119D"/>
+    <w:rsid w:val="003819EE"/>
   </w:style>
   <w:style w:type="character" w:default="1" w:styleId="DefaultParagraphFont">
     <w:name w:val="Default Paragraph Font"/>
@@ -2268,6 +2778,136 @@
       <w:color w:val="0000FF"/>
       <w:u w:val="single"/>
     </w:rPr>
+  </w:style>
+  <w:style w:type="table" w:styleId="TableGrid">
+    <w:name w:val="Table Grid"/>
+    <w:basedOn w:val="TableNormal"/>
+    <w:uiPriority w:val="39"/>
+    <w:rsid w:val="005038BA"/>
+    <w:pPr>
+      <w:spacing w:after="0" w:line="240" w:lineRule="auto"/>
+    </w:pPr>
+    <w:tblPr>
+      <w:tblBorders>
+        <w:top w:val="single" w:sz="4" w:space="0" w:color="auto"/>
+        <w:left w:val="single" w:sz="4" w:space="0" w:color="auto"/>
+        <w:bottom w:val="single" w:sz="4" w:space="0" w:color="auto"/>
+        <w:right w:val="single" w:sz="4" w:space="0" w:color="auto"/>
+        <w:insideH w:val="single" w:sz="4" w:space="0" w:color="auto"/>
+        <w:insideV w:val="single" w:sz="4" w:space="0" w:color="auto"/>
+      </w:tblBorders>
+    </w:tblPr>
+  </w:style>
+  <w:style w:type="paragraph" w:styleId="HTMLPreformatted">
+    <w:name w:val="HTML Preformatted"/>
+    <w:basedOn w:val="Normal"/>
+    <w:link w:val="HTMLPreformattedChar"/>
+    <w:uiPriority w:val="99"/>
+    <w:semiHidden/>
+    <w:unhideWhenUsed/>
+    <w:rsid w:val="00F27EBF"/>
+    <w:pPr>
+      <w:tabs>
+        <w:tab w:val="left" w:pos="916"/>
+        <w:tab w:val="left" w:pos="1832"/>
+        <w:tab w:val="left" w:pos="2748"/>
+        <w:tab w:val="left" w:pos="3664"/>
+        <w:tab w:val="left" w:pos="4580"/>
+        <w:tab w:val="left" w:pos="5496"/>
+        <w:tab w:val="left" w:pos="6412"/>
+        <w:tab w:val="left" w:pos="7328"/>
+        <w:tab w:val="left" w:pos="8244"/>
+        <w:tab w:val="left" w:pos="9160"/>
+        <w:tab w:val="left" w:pos="10076"/>
+        <w:tab w:val="left" w:pos="10992"/>
+        <w:tab w:val="left" w:pos="11908"/>
+        <w:tab w:val="left" w:pos="12824"/>
+        <w:tab w:val="left" w:pos="13740"/>
+        <w:tab w:val="left" w:pos="14656"/>
+      </w:tabs>
+      <w:spacing w:after="0" w:line="240" w:lineRule="auto"/>
+    </w:pPr>
+    <w:rPr>
+      <w:rFonts w:ascii="Courier New" w:eastAsia="Times New Roman" w:hAnsi="Courier New" w:cs="Courier New"/>
+      <w:sz w:val="20"/>
+      <w:szCs w:val="20"/>
+    </w:rPr>
+  </w:style>
+  <w:style w:type="character" w:customStyle="1" w:styleId="HTMLPreformattedChar">
+    <w:name w:val="HTML Preformatted Char"/>
+    <w:basedOn w:val="DefaultParagraphFont"/>
+    <w:link w:val="HTMLPreformatted"/>
+    <w:uiPriority w:val="99"/>
+    <w:semiHidden/>
+    <w:rsid w:val="00F27EBF"/>
+    <w:rPr>
+      <w:rFonts w:ascii="Courier New" w:eastAsia="Times New Roman" w:hAnsi="Courier New" w:cs="Courier New"/>
+      <w:sz w:val="20"/>
+      <w:szCs w:val="20"/>
+    </w:rPr>
+  </w:style>
+  <w:style w:type="table" w:styleId="PlainTable1">
+    <w:name w:val="Plain Table 1"/>
+    <w:basedOn w:val="TableNormal"/>
+    <w:uiPriority w:val="41"/>
+    <w:rsid w:val="00F27EBF"/>
+    <w:pPr>
+      <w:spacing w:after="0" w:line="240" w:lineRule="auto"/>
+    </w:pPr>
+    <w:tblPr>
+      <w:tblStyleRowBandSize w:val="1"/>
+      <w:tblStyleColBandSize w:val="1"/>
+      <w:tblBorders>
+        <w:top w:val="single" w:sz="4" w:space="0" w:color="BFBFBF" w:themeColor="background1" w:themeShade="BF"/>
+        <w:left w:val="single" w:sz="4" w:space="0" w:color="BFBFBF" w:themeColor="background1" w:themeShade="BF"/>
+        <w:bottom w:val="single" w:sz="4" w:space="0" w:color="BFBFBF" w:themeColor="background1" w:themeShade="BF"/>
+        <w:right w:val="single" w:sz="4" w:space="0" w:color="BFBFBF" w:themeColor="background1" w:themeShade="BF"/>
+        <w:insideH w:val="single" w:sz="4" w:space="0" w:color="BFBFBF" w:themeColor="background1" w:themeShade="BF"/>
+        <w:insideV w:val="single" w:sz="4" w:space="0" w:color="BFBFBF" w:themeColor="background1" w:themeShade="BF"/>
+      </w:tblBorders>
+    </w:tblPr>
+    <w:tblStylePr w:type="firstRow">
+      <w:rPr>
+        <w:b/>
+        <w:bCs/>
+      </w:rPr>
+    </w:tblStylePr>
+    <w:tblStylePr w:type="lastRow">
+      <w:rPr>
+        <w:b/>
+        <w:bCs/>
+      </w:rPr>
+      <w:tblPr/>
+      <w:tcPr>
+        <w:tcBorders>
+          <w:top w:val="double" w:sz="4" w:space="0" w:color="BFBFBF" w:themeColor="background1" w:themeShade="BF"/>
+        </w:tcBorders>
+      </w:tcPr>
+    </w:tblStylePr>
+    <w:tblStylePr w:type="firstCol">
+      <w:rPr>
+        <w:b/>
+        <w:bCs/>
+      </w:rPr>
+    </w:tblStylePr>
+    <w:tblStylePr w:type="lastCol">
+      <w:rPr>
+        <w:b/>
+        <w:bCs/>
+      </w:rPr>
+    </w:tblStylePr>
+    <w:tblStylePr w:type="band1Vert">
+      <w:tblPr/>
+      <w:tcPr>
+        <w:shd w:val="clear" w:color="auto" w:fill="F2F2F2" w:themeFill="background1" w:themeFillShade="F2"/>
+      </w:tcPr>
+    </w:tblStylePr>
+    <w:tblStylePr w:type="band1Horz">
+      <w:tblPr/>
+      <w:tcPr>
+        <w:shd w:val="clear" w:color="auto" w:fill="F2F2F2" w:themeFill="background1" w:themeFillShade="F2"/>
+      </w:tcPr>
+    </w:tblStylePr>
   </w:style>
 </w:styles>
 </file>

</xml_diff>